<commit_message>
Update Relazione Music Hunter.docx
</commit_message>
<xml_diff>
--- a/Relazione Music Hunter.docx
+++ b/Relazione Music Hunter.docx
@@ -142,27 +142,7 @@
             <w:sz w:val="44"/>
             <w:szCs w:val="44"/>
           </w:rPr>
-          <w:t>Descrizione</w:t>
-        </w:r>
-        <w:r>
-          <w:rPr>
-            <w:rStyle w:val="Collegamentoipertestuale"/>
-            <w:rFonts w:ascii="Times New Roman" w:hAnsi="Times New Roman" w:cs="Times New Roman"/>
-            <w:color w:val="000000" w:themeColor="text1"/>
-            <w:sz w:val="44"/>
-            <w:szCs w:val="44"/>
-          </w:rPr>
-          <w:t xml:space="preserve"> </w:t>
-        </w:r>
-        <w:r>
-          <w:rPr>
-            <w:rStyle w:val="Collegamentoipertestuale"/>
-            <w:rFonts w:ascii="Times New Roman" w:hAnsi="Times New Roman" w:cs="Times New Roman"/>
-            <w:color w:val="000000" w:themeColor="text1"/>
-            <w:sz w:val="44"/>
-            <w:szCs w:val="44"/>
-          </w:rPr>
-          <w:t>piattaforma</w:t>
+          <w:t>Descrizione piattaforma</w:t>
         </w:r>
       </w:hyperlink>
     </w:p>
@@ -365,15 +345,7 @@
           <w:sz w:val="44"/>
           <w:szCs w:val="44"/>
         </w:rPr>
-        <w:t xml:space="preserve"> </w:t>
-      </w:r>
-      <w:r>
-        <w:rPr>
-          <w:rFonts w:ascii="Times New Roman" w:hAnsi="Times New Roman" w:cs="Times New Roman"/>
-          <w:sz w:val="44"/>
-          <w:szCs w:val="44"/>
-        </w:rPr>
-        <w:t>Autore</w:t>
+        <w:t xml:space="preserve"> Autore</w:t>
       </w:r>
     </w:p>
     <w:p>
@@ -622,28 +594,6 @@
     </w:p>
     <w:p>
       <w:pPr>
-        <w:rPr>
-          <w:rFonts w:ascii="Times New Roman" w:hAnsi="Times New Roman" w:cs="Times New Roman"/>
-          <w:b/>
-          <w:bCs/>
-          <w:sz w:val="36"/>
-          <w:szCs w:val="36"/>
-        </w:rPr>
-      </w:pPr>
-    </w:p>
-    <w:p>
-      <w:pPr>
-        <w:rPr>
-          <w:rFonts w:ascii="Times New Roman" w:hAnsi="Times New Roman" w:cs="Times New Roman"/>
-          <w:b/>
-          <w:bCs/>
-          <w:sz w:val="36"/>
-          <w:szCs w:val="36"/>
-        </w:rPr>
-      </w:pPr>
-    </w:p>
-    <w:p>
-      <w:pPr>
         <w:jc w:val="center"/>
         <w:rPr>
           <w:rFonts w:ascii="Times New Roman" w:hAnsi="Times New Roman" w:cs="Times New Roman"/>
@@ -972,6 +922,16 @@
           <w:szCs w:val="32"/>
         </w:rPr>
         <w:t>-R</w:t>
+      </w:r>
+      <w:r>
+        <w:rPr>
+          <w:rFonts w:ascii="Times New Roman" w:hAnsi="Times New Roman" w:cs="Times New Roman"/>
+          <w:b/>
+          <w:bCs/>
+          <w:sz w:val="32"/>
+          <w:szCs w:val="32"/>
+        </w:rPr>
+        <w:t>:</w:t>
       </w:r>
     </w:p>
     <w:p>
@@ -1176,7 +1136,49 @@
           <w:sz w:val="32"/>
           <w:szCs w:val="32"/>
         </w:rPr>
-        <w:t>Come  si può notare la pagina è molto intuitiva, se si possiede già un account si può cliccare su accedi e si viene reindirizzati alla pagina di login oppure se non si possiede un account ci si può registrare.</w:t>
+        <w:t xml:space="preserve">Come si può notare la pagina è molto intuitiva, se si possiede già un account si può cliccare su </w:t>
+      </w:r>
+      <w:r>
+        <w:rPr>
+          <w:rFonts w:ascii="Times New Roman" w:hAnsi="Times New Roman" w:cs="Times New Roman"/>
+          <w:b/>
+          <w:bCs/>
+          <w:sz w:val="32"/>
+          <w:szCs w:val="32"/>
+        </w:rPr>
+        <w:t>accedi</w:t>
+      </w:r>
+      <w:r>
+        <w:rPr>
+          <w:rFonts w:ascii="Times New Roman" w:hAnsi="Times New Roman" w:cs="Times New Roman"/>
+          <w:sz w:val="32"/>
+          <w:szCs w:val="32"/>
+        </w:rPr>
+        <w:t xml:space="preserve"> </w:t>
+      </w:r>
+      <w:r>
+        <w:rPr>
+          <w:rFonts w:ascii="Times New Roman" w:hAnsi="Times New Roman" w:cs="Times New Roman"/>
+          <w:sz w:val="32"/>
+          <w:szCs w:val="32"/>
+        </w:rPr>
+        <w:t>e si viene reindirizzati alla pagina di login oppure se non si possiede un account ci si può registrare</w:t>
+      </w:r>
+      <w:r>
+        <w:rPr>
+          <w:rFonts w:ascii="Times New Roman" w:hAnsi="Times New Roman" w:cs="Times New Roman"/>
+          <w:sz w:val="32"/>
+          <w:szCs w:val="32"/>
+        </w:rPr>
+        <w:t xml:space="preserve"> tramite l’apposito pulsante</w:t>
+      </w:r>
+      <w:r>
+        <w:rPr>
+          <w:rFonts w:ascii="Times New Roman" w:hAnsi="Times New Roman" w:cs="Times New Roman"/>
+          <w:sz w:val="32"/>
+          <w:szCs w:val="32"/>
+        </w:rPr>
+        <w:t>.</w:t>
       </w:r>
     </w:p>
     <w:p>
@@ -1211,7 +1213,23 @@
           <w:sz w:val="32"/>
           <w:szCs w:val="32"/>
         </w:rPr>
-        <w:t xml:space="preserve">-bar in alto oltre al pulsante accedi abbiamo anche un pulsante About che ci reindirizza alla pagina </w:t>
+        <w:t xml:space="preserve">-bar in alto oltre al pulsante </w:t>
+      </w:r>
+      <w:r>
+        <w:rPr>
+          <w:rFonts w:ascii="Times New Roman" w:hAnsi="Times New Roman" w:cs="Times New Roman"/>
+          <w:sz w:val="32"/>
+          <w:szCs w:val="32"/>
+        </w:rPr>
+        <w:t>A</w:t>
+      </w:r>
+      <w:r>
+        <w:rPr>
+          <w:rFonts w:ascii="Times New Roman" w:hAnsi="Times New Roman" w:cs="Times New Roman"/>
+          <w:sz w:val="32"/>
+          <w:szCs w:val="32"/>
+        </w:rPr>
+        <w:t xml:space="preserve">ccedi abbiamo anche un pulsante About che ci reindirizza alla pagina </w:t>
       </w:r>
       <w:r>
         <w:rPr>
@@ -1405,27 +1423,7 @@
           <w:sz w:val="32"/>
           <w:szCs w:val="32"/>
         </w:rPr>
-        <w:t>b</w:t>
-      </w:r>
-      <w:r>
-        <w:rPr>
-          <w:rFonts w:ascii="Times New Roman" w:hAnsi="Times New Roman" w:cs="Times New Roman"/>
-          <w:b/>
-          <w:bCs/>
-          <w:sz w:val="32"/>
-          <w:szCs w:val="32"/>
-        </w:rPr>
-        <w:t>)</w:t>
-      </w:r>
-      <w:r>
-        <w:rPr>
-          <w:rFonts w:ascii="Times New Roman" w:hAnsi="Times New Roman" w:cs="Times New Roman"/>
-          <w:b/>
-          <w:bCs/>
-          <w:sz w:val="32"/>
-          <w:szCs w:val="32"/>
-        </w:rPr>
-        <w:t>Registrazione</w:t>
+        <w:t>b)Registrazione</w:t>
       </w:r>
       <w:r>
         <w:rPr>
@@ -1492,6 +1490,58 @@
           <w:szCs w:val="32"/>
         </w:rPr>
       </w:pPr>
+      <w:r>
+        <w:rPr>
+          <w:rFonts w:ascii="Times New Roman" w:hAnsi="Times New Roman" w:cs="Times New Roman"/>
+          <w:sz w:val="32"/>
+          <w:szCs w:val="32"/>
+        </w:rPr>
+        <w:t xml:space="preserve">Dopo aver compilato il </w:t>
+      </w:r>
+      <w:proofErr w:type="spellStart"/>
+      <w:r>
+        <w:rPr>
+          <w:rFonts w:ascii="Times New Roman" w:hAnsi="Times New Roman" w:cs="Times New Roman"/>
+          <w:sz w:val="32"/>
+          <w:szCs w:val="32"/>
+        </w:rPr>
+        <w:t>form</w:t>
+      </w:r>
+      <w:proofErr w:type="spellEnd"/>
+      <w:r>
+        <w:rPr>
+          <w:rFonts w:ascii="Times New Roman" w:hAnsi="Times New Roman" w:cs="Times New Roman"/>
+          <w:sz w:val="32"/>
+          <w:szCs w:val="32"/>
+        </w:rPr>
+        <w:t xml:space="preserve"> i dati vengono mandati al database e uno script in </w:t>
+      </w:r>
+      <w:proofErr w:type="spellStart"/>
+      <w:r>
+        <w:rPr>
+          <w:rFonts w:ascii="Times New Roman" w:hAnsi="Times New Roman" w:cs="Times New Roman"/>
+          <w:sz w:val="32"/>
+          <w:szCs w:val="32"/>
+        </w:rPr>
+        <w:t>php</w:t>
+      </w:r>
+      <w:proofErr w:type="spellEnd"/>
+      <w:r>
+        <w:rPr>
+          <w:rFonts w:ascii="Times New Roman" w:hAnsi="Times New Roman" w:cs="Times New Roman"/>
+          <w:sz w:val="32"/>
+          <w:szCs w:val="32"/>
+        </w:rPr>
+        <w:t xml:space="preserve"> inserisce le informazioni nel Database</w:t>
+      </w:r>
+      <w:r>
+        <w:rPr>
+          <w:rFonts w:ascii="Times New Roman" w:hAnsi="Times New Roman" w:cs="Times New Roman"/>
+          <w:sz w:val="32"/>
+          <w:szCs w:val="32"/>
+        </w:rPr>
+        <w:t>.</w:t>
+      </w:r>
     </w:p>
     <w:p>
       <w:pPr>
@@ -1672,27 +1722,7 @@
           <w:sz w:val="32"/>
           <w:szCs w:val="32"/>
         </w:rPr>
-        <w:t>c</w:t>
-      </w:r>
-      <w:r>
-        <w:rPr>
-          <w:rFonts w:ascii="Times New Roman" w:hAnsi="Times New Roman" w:cs="Times New Roman"/>
-          <w:b/>
-          <w:bCs/>
-          <w:sz w:val="32"/>
-          <w:szCs w:val="32"/>
-        </w:rPr>
-        <w:t xml:space="preserve">)Registrazione </w:t>
-      </w:r>
-      <w:r>
-        <w:rPr>
-          <w:rFonts w:ascii="Times New Roman" w:hAnsi="Times New Roman" w:cs="Times New Roman"/>
-          <w:b/>
-          <w:bCs/>
-          <w:sz w:val="32"/>
-          <w:szCs w:val="32"/>
-        </w:rPr>
-        <w:t>Autore</w:t>
+        <w:t>c)Registrazione Autore</w:t>
       </w:r>
       <w:r>
         <w:rPr>
@@ -1747,6 +1777,23 @@
           <w:szCs w:val="32"/>
         </w:rPr>
       </w:pPr>
+      <w:r>
+        <w:rPr>
+          <w:rFonts w:ascii="Times New Roman" w:hAnsi="Times New Roman" w:cs="Times New Roman"/>
+          <w:sz w:val="32"/>
+          <w:szCs w:val="32"/>
+        </w:rPr>
+        <w:t>Lo script che inserisce i dati all’interno del Database è lo stesso, per ogni tipologia di account creato (autore/utente normale) viene assegnato un numero (0,1) che identifica il tipo di account all’interno del Database e una volta effettuato il login verrà caricato il profilo corrispondente a seconda del codice assegnato alla registrazione.</w:t>
+      </w:r>
+    </w:p>
+    <w:p>
+      <w:pPr>
+        <w:rPr>
+          <w:rFonts w:ascii="Times New Roman" w:hAnsi="Times New Roman" w:cs="Times New Roman"/>
+          <w:sz w:val="32"/>
+          <w:szCs w:val="32"/>
+        </w:rPr>
+      </w:pPr>
     </w:p>
     <w:p>
       <w:pPr>
@@ -1773,8 +1820,8 @@
           <w:szCs w:val="32"/>
         </w:rPr>
         <w:drawing>
-          <wp:inline distT="0" distB="0" distL="0" distR="0" wp14:anchorId="588F1D89" wp14:editId="02103C15">
-            <wp:extent cx="6120130" cy="3825240"/>
+          <wp:inline distT="0" distB="0" distL="0" distR="0" wp14:anchorId="588F1D89" wp14:editId="72824D11">
+            <wp:extent cx="6120130" cy="4114800"/>
             <wp:effectExtent l="0" t="0" r="1270" b="0"/>
             <wp:docPr id="4" name="Immagine 4"/>
             <wp:cNvGraphicFramePr>
@@ -1802,7 +1849,7 @@
                   <pic:spPr>
                     <a:xfrm>
                       <a:off x="0" y="0"/>
-                      <a:ext cx="6120130" cy="3825240"/>
+                      <a:ext cx="6121472" cy="4115702"/>
                     </a:xfrm>
                     <a:prstGeom prst="rect">
                       <a:avLst/>
@@ -1977,17 +2024,7 @@
           <w:sz w:val="32"/>
           <w:szCs w:val="32"/>
         </w:rPr>
-        <w:t>d) Login</w:t>
-      </w:r>
-      <w:r>
-        <w:rPr>
-          <w:rFonts w:ascii="Times New Roman" w:hAnsi="Times New Roman" w:cs="Times New Roman"/>
-          <w:b/>
-          <w:bCs/>
-          <w:sz w:val="32"/>
-          <w:szCs w:val="32"/>
-        </w:rPr>
-        <w:t>:</w:t>
+        <w:t>d) Login:</w:t>
       </w:r>
     </w:p>
     <w:p>
@@ -2622,27 +2659,7 @@
           <w:sz w:val="32"/>
           <w:szCs w:val="32"/>
         </w:rPr>
-        <w:t xml:space="preserve"> Profilo </w:t>
-      </w:r>
-      <w:r>
-        <w:rPr>
-          <w:rFonts w:ascii="Times New Roman" w:hAnsi="Times New Roman" w:cs="Times New Roman"/>
-          <w:b/>
-          <w:bCs/>
-          <w:sz w:val="32"/>
-          <w:szCs w:val="32"/>
-        </w:rPr>
-        <w:t>Autore</w:t>
-      </w:r>
-      <w:r>
-        <w:rPr>
-          <w:rFonts w:ascii="Times New Roman" w:hAnsi="Times New Roman" w:cs="Times New Roman"/>
-          <w:b/>
-          <w:bCs/>
-          <w:sz w:val="32"/>
-          <w:szCs w:val="32"/>
-        </w:rPr>
-        <w:t>:</w:t>
+        <w:t xml:space="preserve"> Profilo Autore:</w:t>
       </w:r>
     </w:p>
     <w:p>
@@ -2673,8 +2690,6 @@
       <w:r>
         <w:rPr>
           <w:rFonts w:ascii="Times New Roman" w:hAnsi="Times New Roman" w:cs="Times New Roman"/>
-          <w:b/>
-          <w:bCs/>
           <w:sz w:val="32"/>
           <w:szCs w:val="32"/>
         </w:rPr>

</xml_diff>